<commit_message>
Modifico archivo de pruebas y código
</commit_message>
<xml_diff>
--- a/casos_de_prueba.docx
+++ b/casos_de_prueba.docx
@@ -83,7 +83,7 @@
       <w:r>
         <w:rPr/>
         <w:drawing>
-          <wp:anchor behindDoc="0" distT="0" distB="0" distL="0" distR="0" simplePos="0" locked="0" layoutInCell="1" allowOverlap="1" relativeHeight="0">
+          <wp:anchor behindDoc="0" distT="0" distB="0" distL="0" distR="0" simplePos="0" locked="0" layoutInCell="1" allowOverlap="1" relativeHeight="6">
             <wp:simplePos x="0" y="0"/>
             <wp:positionH relativeFrom="column">
               <wp:align>center</wp:align>
@@ -91,7 +91,7 @@
             <wp:positionV relativeFrom="paragraph">
               <wp:align>top</wp:align>
             </wp:positionV>
-            <wp:extent cx="6120130" cy="266065"/>
+            <wp:extent cx="6120130" cy="234950"/>
             <wp:effectExtent l="0" t="0" r="0" b="0"/>
             <wp:wrapSquare wrapText="largest"/>
             <wp:docPr id="0" name="Picture" descr=""/>
@@ -116,7 +116,7 @@
                   <pic:spPr bwMode="auto">
                     <a:xfrm>
                       <a:off x="0" y="0"/>
-                      <a:ext cx="6120130" cy="266065"/>
+                      <a:ext cx="6120130" cy="234950"/>
                     </a:xfrm>
                     <a:prstGeom prst="rect">
                       <a:avLst/>
@@ -139,6 +139,15 @@
     <w:p>
       <w:pPr>
         <w:pStyle w:val="Normal"/>
+        <w:rPr/>
+      </w:pPr>
+      <w:r>
+        <w:rPr/>
+      </w:r>
+    </w:p>
+    <w:p>
+      <w:pPr>
+        <w:pStyle w:val="Normal"/>
         <w:rPr>
           <w:b/>
           <w:bCs/>
@@ -216,7 +225,7 @@
       <w:r>
         <w:rPr/>
         <w:drawing>
-          <wp:anchor behindDoc="0" distT="0" distB="0" distL="0" distR="0" simplePos="0" locked="0" layoutInCell="1" allowOverlap="1" relativeHeight="1">
+          <wp:anchor behindDoc="0" distT="0" distB="0" distL="0" distR="0" simplePos="0" locked="0" layoutInCell="1" allowOverlap="1" relativeHeight="0">
             <wp:simplePos x="0" y="0"/>
             <wp:positionH relativeFrom="column">
               <wp:align>center</wp:align>
@@ -297,7 +306,7 @@
         <w:rPr/>
         <w:tab/>
         <w:drawing>
-          <wp:anchor behindDoc="0" distT="0" distB="0" distL="0" distR="0" simplePos="0" locked="0" layoutInCell="1" allowOverlap="1" relativeHeight="2">
+          <wp:anchor behindDoc="0" distT="0" distB="0" distL="0" distR="0" simplePos="0" locked="0" layoutInCell="1" allowOverlap="1" relativeHeight="1">
             <wp:simplePos x="0" y="0"/>
             <wp:positionH relativeFrom="column">
               <wp:align>center</wp:align>
@@ -377,7 +386,7 @@
       <w:r>
         <w:rPr/>
         <w:drawing>
-          <wp:anchor behindDoc="0" distT="0" distB="0" distL="0" distR="0" simplePos="0" locked="0" layoutInCell="1" allowOverlap="1" relativeHeight="3">
+          <wp:anchor behindDoc="0" distT="0" distB="0" distL="0" distR="0" simplePos="0" locked="0" layoutInCell="1" allowOverlap="1" relativeHeight="2">
             <wp:simplePos x="0" y="0"/>
             <wp:positionH relativeFrom="column">
               <wp:align>center</wp:align>
@@ -506,7 +515,7 @@
           <w:bCs w:val="false"/>
         </w:rPr>
         <w:drawing>
-          <wp:anchor behindDoc="0" distT="0" distB="0" distL="0" distR="0" simplePos="0" locked="0" layoutInCell="1" allowOverlap="1" relativeHeight="4">
+          <wp:anchor behindDoc="0" distT="0" distB="0" distL="0" distR="0" simplePos="0" locked="0" layoutInCell="1" allowOverlap="1" relativeHeight="3">
             <wp:simplePos x="0" y="0"/>
             <wp:positionH relativeFrom="column">
               <wp:align>center</wp:align>
@@ -587,14 +596,7 @@
           <w:b w:val="false"/>
           <w:bCs w:val="false"/>
         </w:rPr>
-        <w:t xml:space="preserve">- </w:t>
-      </w:r>
-      <w:r>
-        <w:rPr>
-          <w:b w:val="false"/>
-          <w:bCs w:val="false"/>
-        </w:rPr>
-        <w:t>LOD 2 de un procesador xt8088 con la memoria vacía (1024 posiciones con valores cero) debe dejar con cero el acumulador A (cero = ausencia de información).</w:t>
+        <w:t>- LOD 2 de un procesador xt8088 con la memoria vacía (1024 posiciones con valores cero) debe dejar con cero el acumulador A (cero = ausencia de información).</w:t>
       </w:r>
     </w:p>
     <w:p>
@@ -626,7 +628,7 @@
           <w:bCs w:val="false"/>
         </w:rPr>
         <w:drawing>
-          <wp:anchor behindDoc="0" distT="0" distB="0" distL="0" distR="0" simplePos="0" locked="0" layoutInCell="1" allowOverlap="1" relativeHeight="5">
+          <wp:anchor behindDoc="0" distT="0" distB="0" distL="0" distR="0" simplePos="0" locked="0" layoutInCell="1" allowOverlap="1" relativeHeight="4">
             <wp:simplePos x="0" y="0"/>
             <wp:positionH relativeFrom="column">
               <wp:align>center</wp:align>
@@ -707,14 +709,7 @@
           <w:b w:val="false"/>
           <w:bCs w:val="false"/>
         </w:rPr>
-        <w:t xml:space="preserve">- </w:t>
-      </w:r>
-      <w:r>
-        <w:rPr>
-          <w:b w:val="false"/>
-          <w:bCs w:val="false"/>
-        </w:rPr>
-        <w:t>Ejecutar por consola la división 2 por 0 para el procesador xt8088 según el programa escrito arriba, esperamos el mensaje de error “DIVISION BY ZERO”, y un 6 en el program counter.</w:t>
+        <w:t>- Ejecutar por consola la división 2 por 0 para el procesador xt8088 según el programa escrito arriba, esperamos el mensaje de error “DIVISION BY ZERO”, y un 6 en el program counter.</w:t>
       </w:r>
     </w:p>
     <w:p>
@@ -746,7 +741,7 @@
           <w:bCs w:val="false"/>
         </w:rPr>
         <w:drawing>
-          <wp:anchor behindDoc="0" distT="0" distB="0" distL="0" distR="0" simplePos="0" locked="0" layoutInCell="1" allowOverlap="1" relativeHeight="6">
+          <wp:anchor behindDoc="0" distT="0" distB="0" distL="0" distR="0" simplePos="0" locked="0" layoutInCell="1" allowOverlap="1" relativeHeight="5">
             <wp:simplePos x="0" y="0"/>
             <wp:positionH relativeFrom="column">
               <wp:align>center</wp:align>
@@ -827,14 +822,7 @@
           <w:b w:val="false"/>
           <w:bCs w:val="false"/>
         </w:rPr>
-        <w:t xml:space="preserve">- </w:t>
-      </w:r>
-      <w:r>
-        <w:rPr>
-          <w:b w:val="false"/>
-          <w:bCs w:val="false"/>
-        </w:rPr>
-        <w:t>Ejecutar la división de 12 por 4 para el procesador xt8088 (cambiando los valores del programa anterior), que debe dar 3 y no tirar ningún mensaje de error.</w:t>
+        <w:t>- Ejecutar la división de 12 por 4 para el procesador xt8088 (cambiando los valores del programa anterior), que debe dar 3 y no tirar ningún mensaje de error.</w:t>
       </w:r>
     </w:p>
     <w:p>
@@ -859,7 +847,7 @@
             <wp:positionV relativeFrom="paragraph">
               <wp:align>top</wp:align>
             </wp:positionV>
-            <wp:extent cx="6120130" cy="254000"/>
+            <wp:extent cx="6120130" cy="210185"/>
             <wp:effectExtent l="0" t="0" r="0" b="0"/>
             <wp:wrapSquare wrapText="largest"/>
             <wp:docPr id="7" name="Picture" descr=""/>
@@ -884,7 +872,7 @@
                   <pic:spPr bwMode="auto">
                     <a:xfrm>
                       <a:off x="0" y="0"/>
-                      <a:ext cx="6120130" cy="254000"/>
+                      <a:ext cx="6120130" cy="210185"/>
                     </a:xfrm>
                     <a:prstGeom prst="rect">
                       <a:avLst/>
@@ -957,6 +945,7 @@
       <w:pgNumType w:fmt="decimal"/>
       <w:formProt w:val="false"/>
       <w:textDirection w:val="lrTb"/>
+      <w:docGrid w:type="default" w:linePitch="240" w:charSpace="4294961151"/>
     </w:sectPr>
   </w:body>
 </w:document>
@@ -1249,23 +1238,33 @@
     <w:pPr>
       <w:widowControl w:val="false"/>
       <w:suppressAutoHyphens w:val="true"/>
+      <w:bidi w:val="0"/>
+      <w:jc w:val="left"/>
     </w:pPr>
     <w:rPr>
       <w:rFonts w:ascii="Liberation Serif" w:hAnsi="Liberation Serif" w:eastAsia="Droid Sans Fallback" w:cs="FreeSans"/>
-      <w:color w:val="auto"/>
+      <w:color w:val="00000A"/>
       <w:sz w:val="24"/>
       <w:szCs w:val="24"/>
       <w:lang w:val="es-AR" w:eastAsia="zh-CN" w:bidi="hi-IN"/>
     </w:rPr>
   </w:style>
-  <w:style w:type="character" w:styleId="NumberingSymbols">
-    <w:name w:val="Numbering Symbols"/>
-    <w:rPr/>
-  </w:style>
   <w:style w:type="character" w:styleId="Bullets">
     <w:name w:val="Bullets"/>
     <w:rPr>
       <w:rFonts w:ascii="OpenSymbol" w:hAnsi="OpenSymbol" w:eastAsia="OpenSymbol" w:cs="OpenSymbol"/>
+    </w:rPr>
+  </w:style>
+  <w:style w:type="character" w:styleId="ListLabel1">
+    <w:name w:val="ListLabel 1"/>
+    <w:rPr>
+      <w:rFonts w:cs="Symbol"/>
+    </w:rPr>
+  </w:style>
+  <w:style w:type="character" w:styleId="ListLabel2">
+    <w:name w:val="ListLabel 2"/>
+    <w:rPr>
+      <w:rFonts w:cs="OpenSymbol"/>
     </w:rPr>
   </w:style>
   <w:style w:type="paragraph" w:styleId="Heading">

</xml_diff>

<commit_message>
Agrego avance tp y casos de prueba
</commit_message>
<xml_diff>
--- a/casos_de_prueba.docx
+++ b/casos_de_prueba.docx
@@ -926,8 +926,8 @@
       <w:pPr>
         <w:pStyle w:val="Normal"/>
         <w:rPr>
-          <w:b w:val="false"/>
-          <w:bCs w:val="false"/>
+          <w:b/>
+          <w:bCs/>
         </w:rPr>
       </w:pPr>
       <w:r>
@@ -936,6 +936,1334 @@
           <w:bCs w:val="false"/>
         </w:rPr>
         <w:t xml:space="preserve"> </w:t>
+      </w:r>
+      <w:r>
+        <w:rPr>
+          <w:b/>
+          <w:bCs/>
+        </w:rPr>
+        <w:t>ENTREGA 2</w:t>
+      </w:r>
+    </w:p>
+    <w:p>
+      <w:pPr>
+        <w:pStyle w:val="Normal"/>
+        <w:rPr/>
+      </w:pPr>
+      <w:r>
+        <w:rPr/>
+      </w:r>
+    </w:p>
+    <w:p>
+      <w:pPr>
+        <w:pStyle w:val="Normal"/>
+        <w:rPr>
+          <w:b/>
+          <w:bCs/>
+        </w:rPr>
+      </w:pPr>
+      <w:r>
+        <w:rPr>
+          <w:b/>
+          <w:bCs/>
+        </w:rPr>
+        <w:t>4 Casos de prueba:</w:t>
+      </w:r>
+    </w:p>
+    <w:p>
+      <w:pPr>
+        <w:pStyle w:val="Normal"/>
+        <w:rPr/>
+      </w:pPr>
+      <w:r>
+        <w:rPr/>
+      </w:r>
+    </w:p>
+    <w:p>
+      <w:pPr>
+        <w:pStyle w:val="Normal"/>
+        <w:rPr>
+          <w:b/>
+          <w:bCs/>
+        </w:rPr>
+      </w:pPr>
+      <w:r>
+        <w:rPr>
+          <w:b/>
+          <w:bCs/>
+        </w:rPr>
+        <w:t>4.2 Pruebas de los programas</w:t>
+      </w:r>
+    </w:p>
+    <w:p>
+      <w:pPr>
+        <w:pStyle w:val="Normal"/>
+        <w:rPr/>
+      </w:pPr>
+      <w:r>
+        <w:rPr/>
+      </w:r>
+    </w:p>
+    <w:p>
+      <w:pPr>
+        <w:pStyle w:val="Normal"/>
+        <w:rPr>
+          <w:b w:val="false"/>
+          <w:bCs w:val="false"/>
+        </w:rPr>
+      </w:pPr>
+      <w:r>
+        <w:rPr>
+          <w:b w:val="false"/>
+          <w:bCs w:val="false"/>
+        </w:rPr>
+        <w:t>- Al cargar y luego ejecutar el programa que suma 10 + 22 en el microprocesador xt8088,</w:t>
+      </w:r>
+    </w:p>
+    <w:p>
+      <w:pPr>
+        <w:pStyle w:val="Normal"/>
+        <w:rPr>
+          <w:b w:val="false"/>
+          <w:bCs w:val="false"/>
+        </w:rPr>
+      </w:pPr>
+      <w:r>
+        <w:rPr>
+          <w:b w:val="false"/>
+          <w:bCs w:val="false"/>
+        </w:rPr>
+        <w:tab/>
+        <w:t>- El acumulador A debe quedar en 32.</w:t>
+      </w:r>
+    </w:p>
+    <w:p>
+      <w:pPr>
+        <w:pStyle w:val="Normal"/>
+        <w:rPr>
+          <w:b w:val="false"/>
+          <w:bCs w:val="false"/>
+        </w:rPr>
+      </w:pPr>
+      <w:r>
+        <w:rPr>
+          <w:b w:val="false"/>
+          <w:bCs w:val="false"/>
+        </w:rPr>
+        <w:tab/>
+        <w:t>- El acumulador B debe quedar en 0.</w:t>
+      </w:r>
+    </w:p>
+    <w:p>
+      <w:pPr>
+        <w:pStyle w:val="Normal"/>
+        <w:rPr>
+          <w:b w:val="false"/>
+          <w:bCs w:val="false"/>
+        </w:rPr>
+      </w:pPr>
+      <w:r>
+        <w:rPr>
+          <w:b w:val="false"/>
+          <w:bCs w:val="false"/>
+        </w:rPr>
+        <w:tab/>
+        <w:t>- El program counter debe quedar en 4.</w:t>
+      </w:r>
+    </w:p>
+    <w:p>
+      <w:pPr>
+        <w:pStyle w:val="Normal"/>
+        <w:rPr>
+          <w:b w:val="false"/>
+          <w:bCs w:val="false"/>
+        </w:rPr>
+      </w:pPr>
+      <w:r>
+        <w:rPr>
+          <w:b w:val="false"/>
+          <w:bCs w:val="false"/>
+        </w:rPr>
+        <w:tab/>
+      </w:r>
+    </w:p>
+    <w:p>
+      <w:pPr>
+        <w:pStyle w:val="Normal"/>
+        <w:rPr>
+          <w:b w:val="false"/>
+          <w:bCs w:val="false"/>
+        </w:rPr>
+      </w:pPr>
+      <w:r>
+        <w:rPr>
+          <w:b w:val="false"/>
+          <w:bCs w:val="false"/>
+        </w:rPr>
+        <w:drawing>
+          <wp:anchor behindDoc="0" distT="0" distB="0" distL="0" distR="0" simplePos="0" locked="0" layoutInCell="1" allowOverlap="1" relativeHeight="8">
+            <wp:simplePos x="0" y="0"/>
+            <wp:positionH relativeFrom="column">
+              <wp:align>center</wp:align>
+            </wp:positionH>
+            <wp:positionV relativeFrom="paragraph">
+              <wp:align>top</wp:align>
+            </wp:positionV>
+            <wp:extent cx="6120130" cy="278130"/>
+            <wp:effectExtent l="0" t="0" r="0" b="0"/>
+            <wp:wrapSquare wrapText="largest"/>
+            <wp:docPr id="8" name="Picture" descr=""/>
+            <wp:cNvGraphicFramePr>
+              <a:graphicFrameLocks xmlns:a="http://schemas.openxmlformats.org/drawingml/2006/main" noChangeAspect="1"/>
+            </wp:cNvGraphicFramePr>
+            <a:graphic xmlns:a="http://schemas.openxmlformats.org/drawingml/2006/main">
+              <a:graphicData uri="http://schemas.openxmlformats.org/drawingml/2006/picture">
+                <pic:pic xmlns:pic="http://schemas.openxmlformats.org/drawingml/2006/picture">
+                  <pic:nvPicPr>
+                    <pic:cNvPr id="8" name="Picture" descr=""/>
+                    <pic:cNvPicPr>
+                      <a:picLocks noChangeAspect="1" noChangeArrowheads="1"/>
+                    </pic:cNvPicPr>
+                  </pic:nvPicPr>
+                  <pic:blipFill>
+                    <a:blip r:embed="rId10"/>
+                    <a:stretch>
+                      <a:fillRect/>
+                    </a:stretch>
+                  </pic:blipFill>
+                  <pic:spPr bwMode="auto">
+                    <a:xfrm>
+                      <a:off x="0" y="0"/>
+                      <a:ext cx="6120130" cy="278130"/>
+                    </a:xfrm>
+                    <a:prstGeom prst="rect">
+                      <a:avLst/>
+                    </a:prstGeom>
+                    <a:noFill/>
+                    <a:ln w="9525">
+                      <a:noFill/>
+                      <a:miter lim="800000"/>
+                      <a:headEnd/>
+                      <a:tailEnd/>
+                    </a:ln>
+                  </pic:spPr>
+                </pic:pic>
+              </a:graphicData>
+            </a:graphic>
+          </wp:anchor>
+        </w:drawing>
+      </w:r>
+    </w:p>
+    <w:p>
+      <w:pPr>
+        <w:pStyle w:val="Normal"/>
+        <w:rPr>
+          <w:b w:val="false"/>
+          <w:bCs w:val="false"/>
+        </w:rPr>
+      </w:pPr>
+      <w:r>
+        <w:rPr>
+          <w:b w:val="false"/>
+          <w:bCs w:val="false"/>
+        </w:rPr>
+      </w:r>
+    </w:p>
+    <w:p>
+      <w:pPr>
+        <w:pStyle w:val="Normal"/>
+        <w:rPr>
+          <w:b w:val="false"/>
+          <w:bCs w:val="false"/>
+        </w:rPr>
+      </w:pPr>
+      <w:r>
+        <w:rPr>
+          <w:b w:val="false"/>
+          <w:bCs w:val="false"/>
+        </w:rPr>
+        <w:t>- Al cargar el programa que divide 2 por 0 en el microprocesador xt8088,</w:t>
+      </w:r>
+    </w:p>
+    <w:p>
+      <w:pPr>
+        <w:pStyle w:val="Normal"/>
+        <w:rPr>
+          <w:b w:val="false"/>
+          <w:bCs w:val="false"/>
+        </w:rPr>
+      </w:pPr>
+      <w:r>
+        <w:rPr>
+          <w:b w:val="false"/>
+          <w:bCs w:val="false"/>
+        </w:rPr>
+        <w:tab/>
+        <w:t>- El acumulador A debe quedar en 2.</w:t>
+      </w:r>
+    </w:p>
+    <w:p>
+      <w:pPr>
+        <w:pStyle w:val="Normal"/>
+        <w:rPr>
+          <w:b w:val="false"/>
+          <w:bCs w:val="false"/>
+        </w:rPr>
+      </w:pPr>
+      <w:r>
+        <w:rPr>
+          <w:b w:val="false"/>
+          <w:bCs w:val="false"/>
+        </w:rPr>
+        <w:tab/>
+        <w:t>- El acumulador B debe quedar en 0.</w:t>
+      </w:r>
+    </w:p>
+    <w:p>
+      <w:pPr>
+        <w:pStyle w:val="Normal"/>
+        <w:rPr>
+          <w:b w:val="false"/>
+          <w:bCs w:val="false"/>
+        </w:rPr>
+      </w:pPr>
+      <w:r>
+        <w:rPr>
+          <w:b w:val="false"/>
+          <w:bCs w:val="false"/>
+        </w:rPr>
+        <w:tab/>
+        <w:t>- El mensaje de error debe decir “DIVISION BY ZERO”.</w:t>
+      </w:r>
+    </w:p>
+    <w:p>
+      <w:pPr>
+        <w:pStyle w:val="Normal"/>
+        <w:rPr>
+          <w:b w:val="false"/>
+          <w:bCs w:val="false"/>
+        </w:rPr>
+      </w:pPr>
+      <w:r>
+        <w:rPr>
+          <w:b w:val="false"/>
+          <w:bCs w:val="false"/>
+        </w:rPr>
+        <w:tab/>
+        <w:t>- El program counter debe quedar en 6.</w:t>
+      </w:r>
+    </w:p>
+    <w:p>
+      <w:pPr>
+        <w:pStyle w:val="Normal"/>
+        <w:rPr>
+          <w:b w:val="false"/>
+          <w:bCs w:val="false"/>
+        </w:rPr>
+      </w:pPr>
+      <w:r>
+        <w:rPr>
+          <w:b w:val="false"/>
+          <w:bCs w:val="false"/>
+        </w:rPr>
+        <w:tab/>
+        <w:t>- Y los primeros dos elementos de la memoria de datos deben ser 2 y 0.</w:t>
+      </w:r>
+    </w:p>
+    <w:p>
+      <w:pPr>
+        <w:pStyle w:val="Normal"/>
+        <w:rPr>
+          <w:b w:val="false"/>
+          <w:bCs w:val="false"/>
+        </w:rPr>
+      </w:pPr>
+      <w:r>
+        <w:rPr>
+          <w:b w:val="false"/>
+          <w:bCs w:val="false"/>
+        </w:rPr>
+      </w:r>
+    </w:p>
+    <w:p>
+      <w:pPr>
+        <w:pStyle w:val="Normal"/>
+        <w:rPr>
+          <w:b w:val="false"/>
+          <w:bCs w:val="false"/>
+        </w:rPr>
+      </w:pPr>
+      <w:r>
+        <w:rPr>
+          <w:b w:val="false"/>
+          <w:bCs w:val="false"/>
+        </w:rPr>
+        <w:drawing>
+          <wp:anchor behindDoc="0" distT="0" distB="0" distL="0" distR="0" simplePos="0" locked="0" layoutInCell="1" allowOverlap="1" relativeHeight="9">
+            <wp:simplePos x="0" y="0"/>
+            <wp:positionH relativeFrom="column">
+              <wp:align>center</wp:align>
+            </wp:positionH>
+            <wp:positionV relativeFrom="paragraph">
+              <wp:align>top</wp:align>
+            </wp:positionV>
+            <wp:extent cx="6120130" cy="278765"/>
+            <wp:effectExtent l="0" t="0" r="0" b="0"/>
+            <wp:wrapSquare wrapText="largest"/>
+            <wp:docPr id="9" name="Picture" descr=""/>
+            <wp:cNvGraphicFramePr>
+              <a:graphicFrameLocks xmlns:a="http://schemas.openxmlformats.org/drawingml/2006/main" noChangeAspect="1"/>
+            </wp:cNvGraphicFramePr>
+            <a:graphic xmlns:a="http://schemas.openxmlformats.org/drawingml/2006/main">
+              <a:graphicData uri="http://schemas.openxmlformats.org/drawingml/2006/picture">
+                <pic:pic xmlns:pic="http://schemas.openxmlformats.org/drawingml/2006/picture">
+                  <pic:nvPicPr>
+                    <pic:cNvPr id="9" name="Picture" descr=""/>
+                    <pic:cNvPicPr>
+                      <a:picLocks noChangeAspect="1" noChangeArrowheads="1"/>
+                    </pic:cNvPicPr>
+                  </pic:nvPicPr>
+                  <pic:blipFill>
+                    <a:blip r:embed="rId11"/>
+                    <a:stretch>
+                      <a:fillRect/>
+                    </a:stretch>
+                  </pic:blipFill>
+                  <pic:spPr bwMode="auto">
+                    <a:xfrm>
+                      <a:off x="0" y="0"/>
+                      <a:ext cx="6120130" cy="278765"/>
+                    </a:xfrm>
+                    <a:prstGeom prst="rect">
+                      <a:avLst/>
+                    </a:prstGeom>
+                    <a:noFill/>
+                    <a:ln w="9525">
+                      <a:noFill/>
+                      <a:miter lim="800000"/>
+                      <a:headEnd/>
+                      <a:tailEnd/>
+                    </a:ln>
+                  </pic:spPr>
+                </pic:pic>
+              </a:graphicData>
+            </a:graphic>
+          </wp:anchor>
+        </w:drawing>
+      </w:r>
+    </w:p>
+    <w:p>
+      <w:pPr>
+        <w:pStyle w:val="Normal"/>
+        <w:rPr>
+          <w:b w:val="false"/>
+          <w:bCs w:val="false"/>
+        </w:rPr>
+      </w:pPr>
+      <w:r>
+        <w:rPr>
+          <w:b w:val="false"/>
+          <w:bCs w:val="false"/>
+        </w:rPr>
+      </w:r>
+    </w:p>
+    <w:p>
+      <w:pPr>
+        <w:pStyle w:val="Normal"/>
+        <w:rPr>
+          <w:b/>
+          <w:bCs/>
+        </w:rPr>
+      </w:pPr>
+      <w:r>
+        <w:rPr>
+          <w:b/>
+          <w:bCs/>
+        </w:rPr>
+        <w:t>4.3 Pruebas sobre IFNZ</w:t>
+      </w:r>
+    </w:p>
+    <w:p>
+      <w:pPr>
+        <w:pStyle w:val="Normal"/>
+        <w:rPr>
+          <w:b/>
+          <w:bCs/>
+        </w:rPr>
+      </w:pPr>
+      <w:r>
+        <w:rPr>
+          <w:b/>
+          <w:bCs/>
+        </w:rPr>
+      </w:r>
+    </w:p>
+    <w:p>
+      <w:pPr>
+        <w:pStyle w:val="Normal"/>
+        <w:rPr>
+          <w:b w:val="false"/>
+          <w:bCs w:val="false"/>
+        </w:rPr>
+      </w:pPr>
+      <w:r>
+        <w:rPr>
+          <w:b w:val="false"/>
+          <w:bCs w:val="false"/>
+        </w:rPr>
+        <w:t>- Al ejecutar la instrucción IFNZ de las instrucciones LODV 3 y SWAP sobre el microprocesador fp20, que tiene inicialmente 7 en el acumulador A y 24 en el acumulador B.</w:t>
+      </w:r>
+    </w:p>
+    <w:p>
+      <w:pPr>
+        <w:pStyle w:val="Normal"/>
+        <w:rPr>
+          <w:b w:val="false"/>
+          <w:bCs w:val="false"/>
+        </w:rPr>
+      </w:pPr>
+      <w:r>
+        <w:rPr>
+          <w:b w:val="false"/>
+          <w:bCs w:val="false"/>
+        </w:rPr>
+        <w:tab/>
+        <w:t>- El acumulador A debe quedar en 24.</w:t>
+      </w:r>
+    </w:p>
+    <w:p>
+      <w:pPr>
+        <w:pStyle w:val="Normal"/>
+        <w:rPr>
+          <w:b w:val="false"/>
+          <w:bCs w:val="false"/>
+        </w:rPr>
+      </w:pPr>
+      <w:r>
+        <w:rPr>
+          <w:b w:val="false"/>
+          <w:bCs w:val="false"/>
+        </w:rPr>
+        <w:tab/>
+        <w:t>- El acumulador B debe quedar en 3.</w:t>
+      </w:r>
+    </w:p>
+    <w:p>
+      <w:pPr>
+        <w:pStyle w:val="Normal"/>
+        <w:rPr>
+          <w:b w:val="false"/>
+          <w:bCs w:val="false"/>
+        </w:rPr>
+      </w:pPr>
+      <w:r>
+        <w:rPr>
+          <w:b w:val="false"/>
+          <w:bCs w:val="false"/>
+        </w:rPr>
+      </w:r>
+    </w:p>
+    <w:p>
+      <w:pPr>
+        <w:pStyle w:val="Normal"/>
+        <w:rPr>
+          <w:b w:val="false"/>
+          <w:bCs w:val="false"/>
+        </w:rPr>
+      </w:pPr>
+      <w:r>
+        <w:rPr>
+          <w:b w:val="false"/>
+          <w:bCs w:val="false"/>
+        </w:rPr>
+        <w:drawing>
+          <wp:anchor behindDoc="0" distT="0" distB="0" distL="0" distR="0" simplePos="0" locked="0" layoutInCell="1" allowOverlap="1" relativeHeight="10">
+            <wp:simplePos x="0" y="0"/>
+            <wp:positionH relativeFrom="column">
+              <wp:align>center</wp:align>
+            </wp:positionH>
+            <wp:positionV relativeFrom="paragraph">
+              <wp:align>top</wp:align>
+            </wp:positionV>
+            <wp:extent cx="6120130" cy="281305"/>
+            <wp:effectExtent l="0" t="0" r="0" b="0"/>
+            <wp:wrapSquare wrapText="largest"/>
+            <wp:docPr id="10" name="Picture" descr=""/>
+            <wp:cNvGraphicFramePr>
+              <a:graphicFrameLocks xmlns:a="http://schemas.openxmlformats.org/drawingml/2006/main" noChangeAspect="1"/>
+            </wp:cNvGraphicFramePr>
+            <a:graphic xmlns:a="http://schemas.openxmlformats.org/drawingml/2006/main">
+              <a:graphicData uri="http://schemas.openxmlformats.org/drawingml/2006/picture">
+                <pic:pic xmlns:pic="http://schemas.openxmlformats.org/drawingml/2006/picture">
+                  <pic:nvPicPr>
+                    <pic:cNvPr id="10" name="Picture" descr=""/>
+                    <pic:cNvPicPr>
+                      <a:picLocks noChangeAspect="1" noChangeArrowheads="1"/>
+                    </pic:cNvPicPr>
+                  </pic:nvPicPr>
+                  <pic:blipFill>
+                    <a:blip r:embed="rId12"/>
+                    <a:stretch>
+                      <a:fillRect/>
+                    </a:stretch>
+                  </pic:blipFill>
+                  <pic:spPr bwMode="auto">
+                    <a:xfrm>
+                      <a:off x="0" y="0"/>
+                      <a:ext cx="6120130" cy="281305"/>
+                    </a:xfrm>
+                    <a:prstGeom prst="rect">
+                      <a:avLst/>
+                    </a:prstGeom>
+                    <a:noFill/>
+                    <a:ln w="9525">
+                      <a:noFill/>
+                      <a:miter lim="800000"/>
+                      <a:headEnd/>
+                      <a:tailEnd/>
+                    </a:ln>
+                  </pic:spPr>
+                </pic:pic>
+              </a:graphicData>
+            </a:graphic>
+          </wp:anchor>
+        </w:drawing>
+      </w:r>
+    </w:p>
+    <w:p>
+      <w:pPr>
+        <w:pStyle w:val="Normal"/>
+        <w:rPr>
+          <w:b w:val="false"/>
+          <w:bCs w:val="false"/>
+        </w:rPr>
+      </w:pPr>
+      <w:r>
+        <w:rPr>
+          <w:b w:val="false"/>
+          <w:bCs w:val="false"/>
+        </w:rPr>
+      </w:r>
+    </w:p>
+    <w:p>
+      <w:pPr>
+        <w:pStyle w:val="Normal"/>
+        <w:rPr>
+          <w:b w:val="false"/>
+          <w:bCs w:val="false"/>
+        </w:rPr>
+      </w:pPr>
+      <w:r>
+        <w:rPr>
+          <w:b w:val="false"/>
+          <w:bCs w:val="false"/>
+        </w:rPr>
+        <w:t>- Al ejecutar la instrucción IFNZ de las instrucciones LODV 3 y SWAP sobre el microprocesador xt8088.</w:t>
+      </w:r>
+    </w:p>
+    <w:p>
+      <w:pPr>
+        <w:pStyle w:val="Normal"/>
+        <w:rPr>
+          <w:b w:val="false"/>
+          <w:bCs w:val="false"/>
+        </w:rPr>
+      </w:pPr>
+      <w:r>
+        <w:rPr>
+          <w:b w:val="false"/>
+          <w:bCs w:val="false"/>
+        </w:rPr>
+        <w:tab/>
+        <w:t>- El acumulador A debe continuar en 0.</w:t>
+      </w:r>
+    </w:p>
+    <w:p>
+      <w:pPr>
+        <w:pStyle w:val="Normal"/>
+        <w:rPr>
+          <w:b w:val="false"/>
+          <w:bCs w:val="false"/>
+        </w:rPr>
+      </w:pPr>
+      <w:r>
+        <w:rPr>
+          <w:b w:val="false"/>
+          <w:bCs w:val="false"/>
+        </w:rPr>
+        <w:tab/>
+        <w:t>- El acumulador B debe continuar en 0.</w:t>
+      </w:r>
+    </w:p>
+    <w:p>
+      <w:pPr>
+        <w:pStyle w:val="Normal"/>
+        <w:rPr>
+          <w:b w:val="false"/>
+          <w:bCs w:val="false"/>
+        </w:rPr>
+      </w:pPr>
+      <w:r>
+        <w:rPr>
+          <w:b w:val="false"/>
+          <w:bCs w:val="false"/>
+        </w:rPr>
+        <w:drawing>
+          <wp:anchor behindDoc="0" distT="0" distB="0" distL="0" distR="0" simplePos="0" locked="0" layoutInCell="1" allowOverlap="1" relativeHeight="11">
+            <wp:simplePos x="0" y="0"/>
+            <wp:positionH relativeFrom="column">
+              <wp:posOffset>0</wp:posOffset>
+            </wp:positionH>
+            <wp:positionV relativeFrom="paragraph">
+              <wp:posOffset>184785</wp:posOffset>
+            </wp:positionV>
+            <wp:extent cx="6120130" cy="257810"/>
+            <wp:effectExtent l="0" t="0" r="0" b="0"/>
+            <wp:wrapSquare wrapText="largest"/>
+            <wp:docPr id="11" name="Picture" descr=""/>
+            <wp:cNvGraphicFramePr>
+              <a:graphicFrameLocks xmlns:a="http://schemas.openxmlformats.org/drawingml/2006/main" noChangeAspect="1"/>
+            </wp:cNvGraphicFramePr>
+            <a:graphic xmlns:a="http://schemas.openxmlformats.org/drawingml/2006/main">
+              <a:graphicData uri="http://schemas.openxmlformats.org/drawingml/2006/picture">
+                <pic:pic xmlns:pic="http://schemas.openxmlformats.org/drawingml/2006/picture">
+                  <pic:nvPicPr>
+                    <pic:cNvPr id="11" name="Picture" descr=""/>
+                    <pic:cNvPicPr>
+                      <a:picLocks noChangeAspect="1" noChangeArrowheads="1"/>
+                    </pic:cNvPicPr>
+                  </pic:nvPicPr>
+                  <pic:blipFill>
+                    <a:blip r:embed="rId13"/>
+                    <a:stretch>
+                      <a:fillRect/>
+                    </a:stretch>
+                  </pic:blipFill>
+                  <pic:spPr bwMode="auto">
+                    <a:xfrm>
+                      <a:off x="0" y="0"/>
+                      <a:ext cx="6120130" cy="257810"/>
+                    </a:xfrm>
+                    <a:prstGeom prst="rect">
+                      <a:avLst/>
+                    </a:prstGeom>
+                    <a:noFill/>
+                    <a:ln w="9525">
+                      <a:noFill/>
+                      <a:miter lim="800000"/>
+                      <a:headEnd/>
+                      <a:tailEnd/>
+                    </a:ln>
+                  </pic:spPr>
+                </pic:pic>
+              </a:graphicData>
+            </a:graphic>
+          </wp:anchor>
+        </w:drawing>
+      </w:r>
+    </w:p>
+    <w:p>
+      <w:pPr>
+        <w:pStyle w:val="Normal"/>
+        <w:rPr>
+          <w:b w:val="false"/>
+          <w:bCs w:val="false"/>
+        </w:rPr>
+      </w:pPr>
+      <w:r>
+        <w:rPr>
+          <w:b w:val="false"/>
+          <w:bCs w:val="false"/>
+        </w:rPr>
+      </w:r>
+    </w:p>
+    <w:p>
+      <w:pPr>
+        <w:pStyle w:val="Normal"/>
+        <w:rPr>
+          <w:b w:val="false"/>
+          <w:bCs w:val="false"/>
+        </w:rPr>
+      </w:pPr>
+      <w:r>
+        <w:rPr>
+          <w:b w:val="false"/>
+          <w:bCs w:val="false"/>
+        </w:rPr>
+      </w:r>
+    </w:p>
+    <w:p>
+      <w:pPr>
+        <w:pStyle w:val="Normal"/>
+        <w:rPr>
+          <w:b/>
+          <w:bCs/>
+        </w:rPr>
+      </w:pPr>
+      <w:r>
+        <w:rPr>
+          <w:b/>
+          <w:bCs/>
+        </w:rPr>
+        <w:t>4.4 Depuración de un programa</w:t>
+      </w:r>
+    </w:p>
+    <w:p>
+      <w:pPr>
+        <w:pStyle w:val="Normal"/>
+        <w:rPr>
+          <w:b/>
+          <w:bCs/>
+        </w:rPr>
+      </w:pPr>
+      <w:r>
+        <w:rPr>
+          <w:b/>
+          <w:bCs/>
+        </w:rPr>
+      </w:r>
+    </w:p>
+    <w:p>
+      <w:pPr>
+        <w:pStyle w:val="Normal"/>
+        <w:rPr>
+          <w:b w:val="false"/>
+          <w:bCs w:val="false"/>
+        </w:rPr>
+      </w:pPr>
+      <w:r>
+        <w:rPr>
+          <w:b w:val="false"/>
+          <w:bCs w:val="false"/>
+        </w:rPr>
+        <w:t>- Al depurar este programa</w:t>
+      </w:r>
+    </w:p>
+    <w:p>
+      <w:pPr>
+        <w:pStyle w:val="Normal"/>
+        <w:rPr>
+          <w:b w:val="false"/>
+          <w:bCs w:val="false"/>
+        </w:rPr>
+      </w:pPr>
+      <w:r>
+        <w:rPr>
+          <w:b w:val="false"/>
+          <w:bCs w:val="false"/>
+        </w:rPr>
+        <w:t>SWAP</w:t>
+      </w:r>
+    </w:p>
+    <w:p>
+      <w:pPr>
+        <w:pStyle w:val="Normal"/>
+        <w:rPr>
+          <w:b w:val="false"/>
+          <w:bCs w:val="false"/>
+        </w:rPr>
+      </w:pPr>
+      <w:r>
+        <w:rPr>
+          <w:b w:val="false"/>
+          <w:bCs w:val="false"/>
+        </w:rPr>
+        <w:t>NOP</w:t>
+      </w:r>
+    </w:p>
+    <w:p>
+      <w:pPr>
+        <w:pStyle w:val="Normal"/>
+        <w:rPr>
+          <w:b w:val="false"/>
+          <w:bCs w:val="false"/>
+        </w:rPr>
+      </w:pPr>
+      <w:r>
+        <w:rPr>
+          <w:b w:val="false"/>
+          <w:bCs w:val="false"/>
+        </w:rPr>
+        <w:t>LODV 133</w:t>
+      </w:r>
+    </w:p>
+    <w:p>
+      <w:pPr>
+        <w:pStyle w:val="Normal"/>
+        <w:rPr>
+          <w:b w:val="false"/>
+          <w:bCs w:val="false"/>
+        </w:rPr>
+      </w:pPr>
+      <w:r>
+        <w:rPr>
+          <w:b w:val="false"/>
+          <w:bCs w:val="false"/>
+        </w:rPr>
+        <w:t>LODV 0</w:t>
+      </w:r>
+    </w:p>
+    <w:p>
+      <w:pPr>
+        <w:pStyle w:val="Normal"/>
+        <w:rPr>
+          <w:b w:val="false"/>
+          <w:bCs w:val="false"/>
+        </w:rPr>
+      </w:pPr>
+      <w:r>
+        <w:rPr>
+          <w:b w:val="false"/>
+          <w:bCs w:val="false"/>
+        </w:rPr>
+        <w:t>STR 1 3</w:t>
+      </w:r>
+    </w:p>
+    <w:p>
+      <w:pPr>
+        <w:pStyle w:val="Normal"/>
+        <w:rPr>
+          <w:b w:val="false"/>
+          <w:bCs w:val="false"/>
+        </w:rPr>
+      </w:pPr>
+      <w:r>
+        <w:rPr>
+          <w:b w:val="false"/>
+          <w:bCs w:val="false"/>
+        </w:rPr>
+        <w:t>STR 2 0</w:t>
+      </w:r>
+    </w:p>
+    <w:p>
+      <w:pPr>
+        <w:pStyle w:val="Normal"/>
+        <w:rPr>
+          <w:b w:val="false"/>
+          <w:bCs w:val="false"/>
+        </w:rPr>
+      </w:pPr>
+      <w:r>
+        <w:rPr>
+          <w:b w:val="false"/>
+          <w:bCs w:val="false"/>
+        </w:rPr>
+      </w:r>
+    </w:p>
+    <w:p>
+      <w:pPr>
+        <w:pStyle w:val="Normal"/>
+        <w:rPr>
+          <w:b w:val="false"/>
+          <w:bCs w:val="false"/>
+        </w:rPr>
+      </w:pPr>
+      <w:r>
+        <w:rPr>
+          <w:b w:val="false"/>
+          <w:bCs w:val="false"/>
+        </w:rPr>
+        <w:t>- Deben quedar dos instrucciones:</w:t>
+      </w:r>
+    </w:p>
+    <w:p>
+      <w:pPr>
+        <w:pStyle w:val="Normal"/>
+        <w:rPr>
+          <w:b w:val="false"/>
+          <w:bCs w:val="false"/>
+        </w:rPr>
+      </w:pPr>
+      <w:r>
+        <w:rPr>
+          <w:b w:val="false"/>
+          <w:bCs w:val="false"/>
+        </w:rPr>
+        <w:tab/>
+        <w:t>- La primera instrucción debe ser LODV 133</w:t>
+      </w:r>
+    </w:p>
+    <w:p>
+      <w:pPr>
+        <w:pStyle w:val="Normal"/>
+        <w:rPr>
+          <w:b w:val="false"/>
+          <w:bCs w:val="false"/>
+        </w:rPr>
+      </w:pPr>
+      <w:r>
+        <w:rPr>
+          <w:b w:val="false"/>
+          <w:bCs w:val="false"/>
+        </w:rPr>
+        <w:tab/>
+        <w:t>- La segunda instrucción debe ser STR 1 3</w:t>
+      </w:r>
+    </w:p>
+    <w:p>
+      <w:pPr>
+        <w:pStyle w:val="Normal"/>
+        <w:rPr>
+          <w:b w:val="false"/>
+          <w:bCs w:val="false"/>
+        </w:rPr>
+      </w:pPr>
+      <w:r>
+        <w:rPr>
+          <w:b w:val="false"/>
+          <w:bCs w:val="false"/>
+        </w:rPr>
+        <w:tab/>
+        <w:t>- En resumen debe haber 2 instrucciones en el nuevo programa</w:t>
+      </w:r>
+    </w:p>
+    <w:p>
+      <w:pPr>
+        <w:pStyle w:val="Normal"/>
+        <w:rPr>
+          <w:b w:val="false"/>
+          <w:bCs w:val="false"/>
+        </w:rPr>
+      </w:pPr>
+      <w:r>
+        <w:rPr>
+          <w:b w:val="false"/>
+          <w:bCs w:val="false"/>
+        </w:rPr>
+        <w:tab/>
+      </w:r>
+    </w:p>
+    <w:p>
+      <w:pPr>
+        <w:pStyle w:val="Normal"/>
+        <w:rPr>
+          <w:b w:val="false"/>
+          <w:bCs w:val="false"/>
+        </w:rPr>
+      </w:pPr>
+      <w:r>
+        <w:rPr>
+          <w:b w:val="false"/>
+          <w:bCs w:val="false"/>
+        </w:rPr>
+      </w:r>
+    </w:p>
+    <w:p>
+      <w:pPr>
+        <w:pStyle w:val="Normal"/>
+        <w:rPr>
+          <w:b w:val="false"/>
+          <w:bCs w:val="false"/>
+        </w:rPr>
+      </w:pPr>
+      <w:r>
+        <w:rPr>
+          <w:b w:val="false"/>
+          <w:bCs w:val="false"/>
+        </w:rPr>
+      </w:r>
+    </w:p>
+    <w:p>
+      <w:pPr>
+        <w:pStyle w:val="Normal"/>
+        <w:rPr>
+          <w:b/>
+          <w:bCs/>
+        </w:rPr>
+      </w:pPr>
+      <w:r>
+        <w:rPr>
+          <w:b/>
+          <w:bCs/>
+        </w:rPr>
+        <w:t>4.5 “Orden” de la memoria</w:t>
+      </w:r>
+    </w:p>
+    <w:p>
+      <w:pPr>
+        <w:pStyle w:val="Normal"/>
+        <w:rPr>
+          <w:b/>
+          <w:bCs/>
+        </w:rPr>
+      </w:pPr>
+      <w:r>
+        <w:rPr>
+          <w:b/>
+          <w:bCs/>
+        </w:rPr>
+      </w:r>
+    </w:p>
+    <w:p>
+      <w:pPr>
+        <w:pStyle w:val="Normal"/>
+        <w:rPr>
+          <w:b w:val="false"/>
+          <w:bCs w:val="false"/>
+        </w:rPr>
+      </w:pPr>
+      <w:r>
+        <w:rPr>
+          <w:b w:val="false"/>
+          <w:bCs w:val="false"/>
+        </w:rPr>
+        <w:t>- La memoria del microprocesador at8086 está ordenada.</w:t>
+      </w:r>
+    </w:p>
+    <w:p>
+      <w:pPr>
+        <w:pStyle w:val="Normal"/>
+        <w:rPr>
+          <w:b w:val="false"/>
+          <w:bCs w:val="false"/>
+        </w:rPr>
+      </w:pPr>
+      <w:r>
+        <w:rPr>
+          <w:b w:val="false"/>
+          <w:bCs w:val="false"/>
+        </w:rPr>
+        <w:drawing>
+          <wp:anchor behindDoc="0" distT="0" distB="0" distL="0" distR="0" simplePos="0" locked="0" layoutInCell="1" allowOverlap="1" relativeHeight="12">
+            <wp:simplePos x="0" y="0"/>
+            <wp:positionH relativeFrom="column">
+              <wp:posOffset>154305</wp:posOffset>
+            </wp:positionH>
+            <wp:positionV relativeFrom="paragraph">
+              <wp:posOffset>97790</wp:posOffset>
+            </wp:positionV>
+            <wp:extent cx="2486025" cy="390525"/>
+            <wp:effectExtent l="0" t="0" r="0" b="0"/>
+            <wp:wrapSquare wrapText="largest"/>
+            <wp:docPr id="12" name="Picture" descr=""/>
+            <wp:cNvGraphicFramePr>
+              <a:graphicFrameLocks xmlns:a="http://schemas.openxmlformats.org/drawingml/2006/main" noChangeAspect="1"/>
+            </wp:cNvGraphicFramePr>
+            <a:graphic xmlns:a="http://schemas.openxmlformats.org/drawingml/2006/main">
+              <a:graphicData uri="http://schemas.openxmlformats.org/drawingml/2006/picture">
+                <pic:pic xmlns:pic="http://schemas.openxmlformats.org/drawingml/2006/picture">
+                  <pic:nvPicPr>
+                    <pic:cNvPr id="12" name="Picture" descr=""/>
+                    <pic:cNvPicPr>
+                      <a:picLocks noChangeAspect="1" noChangeArrowheads="1"/>
+                    </pic:cNvPicPr>
+                  </pic:nvPicPr>
+                  <pic:blipFill>
+                    <a:blip r:embed="rId14"/>
+                    <a:stretch>
+                      <a:fillRect/>
+                    </a:stretch>
+                  </pic:blipFill>
+                  <pic:spPr bwMode="auto">
+                    <a:xfrm>
+                      <a:off x="0" y="0"/>
+                      <a:ext cx="2486025" cy="390525"/>
+                    </a:xfrm>
+                    <a:prstGeom prst="rect">
+                      <a:avLst/>
+                    </a:prstGeom>
+                    <a:noFill/>
+                    <a:ln w="9525">
+                      <a:noFill/>
+                      <a:miter lim="800000"/>
+                      <a:headEnd/>
+                      <a:tailEnd/>
+                    </a:ln>
+                  </pic:spPr>
+                </pic:pic>
+              </a:graphicData>
+            </a:graphic>
+          </wp:anchor>
+        </w:drawing>
+      </w:r>
+    </w:p>
+    <w:p>
+      <w:pPr>
+        <w:pStyle w:val="Normal"/>
+        <w:rPr>
+          <w:b w:val="false"/>
+          <w:bCs w:val="false"/>
+        </w:rPr>
+      </w:pPr>
+      <w:r>
+        <w:rPr>
+          <w:b w:val="false"/>
+          <w:bCs w:val="false"/>
+        </w:rPr>
+      </w:r>
+    </w:p>
+    <w:p>
+      <w:pPr>
+        <w:pStyle w:val="Normal"/>
+        <w:rPr>
+          <w:b w:val="false"/>
+          <w:bCs w:val="false"/>
+        </w:rPr>
+      </w:pPr>
+      <w:r>
+        <w:rPr>
+          <w:b w:val="false"/>
+          <w:bCs w:val="false"/>
+        </w:rPr>
+      </w:r>
+    </w:p>
+    <w:p>
+      <w:pPr>
+        <w:pStyle w:val="Normal"/>
+        <w:rPr>
+          <w:b w:val="false"/>
+          <w:bCs w:val="false"/>
+        </w:rPr>
+      </w:pPr>
+      <w:r>
+        <w:rPr>
+          <w:b w:val="false"/>
+          <w:bCs w:val="false"/>
+        </w:rPr>
+      </w:r>
+    </w:p>
+    <w:p>
+      <w:pPr>
+        <w:pStyle w:val="Normal"/>
+        <w:rPr>
+          <w:b w:val="false"/>
+          <w:bCs w:val="false"/>
+        </w:rPr>
+      </w:pPr>
+      <w:r>
+        <w:rPr>
+          <w:b w:val="false"/>
+          <w:bCs w:val="false"/>
+        </w:rPr>
+        <w:t>- La memoria del microprocesador microDesorden no lo está, porque tiene los acumuladores A y B en 0, un programa vacío, el program counter en 0, no tiene mensajes de error y la memoria de datos tiene los valores 2, 5, 1, 0, 6 y 9.</w:t>
+      </w:r>
+    </w:p>
+    <w:p>
+      <w:pPr>
+        <w:pStyle w:val="Normal"/>
+        <w:rPr>
+          <w:b w:val="false"/>
+          <w:bCs w:val="false"/>
+        </w:rPr>
+      </w:pPr>
+      <w:r>
+        <w:rPr>
+          <w:b w:val="false"/>
+          <w:bCs w:val="false"/>
+        </w:rPr>
+        <w:drawing>
+          <wp:anchor behindDoc="0" distT="0" distB="0" distL="0" distR="0" simplePos="0" locked="0" layoutInCell="1" allowOverlap="1" relativeHeight="13">
+            <wp:simplePos x="0" y="0"/>
+            <wp:positionH relativeFrom="column">
+              <wp:posOffset>47625</wp:posOffset>
+            </wp:positionH>
+            <wp:positionV relativeFrom="paragraph">
+              <wp:posOffset>132080</wp:posOffset>
+            </wp:positionV>
+            <wp:extent cx="3028950" cy="352425"/>
+            <wp:effectExtent l="0" t="0" r="0" b="0"/>
+            <wp:wrapSquare wrapText="largest"/>
+            <wp:docPr id="13" name="Picture" descr=""/>
+            <wp:cNvGraphicFramePr>
+              <a:graphicFrameLocks xmlns:a="http://schemas.openxmlformats.org/drawingml/2006/main" noChangeAspect="1"/>
+            </wp:cNvGraphicFramePr>
+            <a:graphic xmlns:a="http://schemas.openxmlformats.org/drawingml/2006/main">
+              <a:graphicData uri="http://schemas.openxmlformats.org/drawingml/2006/picture">
+                <pic:pic xmlns:pic="http://schemas.openxmlformats.org/drawingml/2006/picture">
+                  <pic:nvPicPr>
+                    <pic:cNvPr id="13" name="Picture" descr=""/>
+                    <pic:cNvPicPr>
+                      <a:picLocks noChangeAspect="1" noChangeArrowheads="1"/>
+                    </pic:cNvPicPr>
+                  </pic:nvPicPr>
+                  <pic:blipFill>
+                    <a:blip r:embed="rId15"/>
+                    <a:stretch>
+                      <a:fillRect/>
+                    </a:stretch>
+                  </pic:blipFill>
+                  <pic:spPr bwMode="auto">
+                    <a:xfrm>
+                      <a:off x="0" y="0"/>
+                      <a:ext cx="3028950" cy="352425"/>
+                    </a:xfrm>
+                    <a:prstGeom prst="rect">
+                      <a:avLst/>
+                    </a:prstGeom>
+                    <a:noFill/>
+                    <a:ln w="9525">
+                      <a:noFill/>
+                      <a:miter lim="800000"/>
+                      <a:headEnd/>
+                      <a:tailEnd/>
+                    </a:ln>
+                  </pic:spPr>
+                </pic:pic>
+              </a:graphicData>
+            </a:graphic>
+          </wp:anchor>
+        </w:drawing>
+      </w:r>
+    </w:p>
+    <w:p>
+      <w:pPr>
+        <w:pStyle w:val="Normal"/>
+        <w:rPr>
+          <w:b w:val="false"/>
+          <w:bCs w:val="false"/>
+        </w:rPr>
+      </w:pPr>
+      <w:r>
+        <w:rPr>
+          <w:b w:val="false"/>
+          <w:bCs w:val="false"/>
+        </w:rPr>
+      </w:r>
+    </w:p>
+    <w:p>
+      <w:pPr>
+        <w:pStyle w:val="Normal"/>
+        <w:rPr>
+          <w:b w:val="false"/>
+          <w:bCs w:val="false"/>
+        </w:rPr>
+      </w:pPr>
+      <w:r>
+        <w:rPr>
+          <w:b w:val="false"/>
+          <w:bCs w:val="false"/>
+        </w:rPr>
+      </w:r>
+    </w:p>
+    <w:p>
+      <w:pPr>
+        <w:pStyle w:val="Normal"/>
+        <w:rPr>
+          <w:b w:val="false"/>
+          <w:bCs w:val="false"/>
+        </w:rPr>
+      </w:pPr>
+      <w:r>
+        <w:rPr>
+          <w:b w:val="false"/>
+          <w:bCs w:val="false"/>
+        </w:rPr>
+        <w:t xml:space="preserve"> </w:t>
+      </w:r>
+    </w:p>
+    <w:p>
+      <w:pPr>
+        <w:pStyle w:val="Normal"/>
+        <w:rPr>
+          <w:b w:val="false"/>
+          <w:bCs w:val="false"/>
+        </w:rPr>
+      </w:pPr>
+      <w:r>
+        <w:rPr>
+          <w:b w:val="false"/>
+          <w:bCs w:val="false"/>
+        </w:rPr>
       </w:r>
     </w:p>
     <w:sectPr>
@@ -1263,6 +2591,18 @@
   </w:style>
   <w:style w:type="character" w:styleId="ListLabel2">
     <w:name w:val="ListLabel 2"/>
+    <w:rPr>
+      <w:rFonts w:cs="OpenSymbol"/>
+    </w:rPr>
+  </w:style>
+  <w:style w:type="character" w:styleId="ListLabel3">
+    <w:name w:val="ListLabel 3"/>
+    <w:rPr>
+      <w:rFonts w:cs="Symbol"/>
+    </w:rPr>
+  </w:style>
+  <w:style w:type="character" w:styleId="ListLabel4">
+    <w:name w:val="ListLabel 4"/>
     <w:rPr>
       <w:rFonts w:cs="OpenSymbol"/>
     </w:rPr>

</xml_diff>

<commit_message>
TP funcional versión final
</commit_message>
<xml_diff>
--- a/casos_de_prueba.docx
+++ b/casos_de_prueba.docx
@@ -1931,108 +1931,16 @@
           <w:bCs w:val="false"/>
         </w:rPr>
         <w:tab/>
-      </w:r>
-    </w:p>
-    <w:p>
-      <w:pPr>
-        <w:pStyle w:val="Normal"/>
-        <w:rPr>
-          <w:b w:val="false"/>
-          <w:bCs w:val="false"/>
-        </w:rPr>
-      </w:pPr>
-      <w:r>
-        <w:rPr>
-          <w:b w:val="false"/>
-          <w:bCs w:val="false"/>
-        </w:rPr>
-      </w:r>
-    </w:p>
-    <w:p>
-      <w:pPr>
-        <w:pStyle w:val="Normal"/>
-        <w:rPr>
-          <w:b w:val="false"/>
-          <w:bCs w:val="false"/>
-        </w:rPr>
-      </w:pPr>
-      <w:r>
-        <w:rPr>
-          <w:b w:val="false"/>
-          <w:bCs w:val="false"/>
-        </w:rPr>
-      </w:r>
-    </w:p>
-    <w:p>
-      <w:pPr>
-        <w:pStyle w:val="Normal"/>
-        <w:rPr>
-          <w:b/>
-          <w:bCs/>
-        </w:rPr>
-      </w:pPr>
-      <w:r>
-        <w:rPr>
-          <w:b/>
-          <w:bCs/>
-        </w:rPr>
-        <w:t>4.5 “Orden” de la memoria</w:t>
-      </w:r>
-    </w:p>
-    <w:p>
-      <w:pPr>
-        <w:pStyle w:val="Normal"/>
-        <w:rPr>
-          <w:b/>
-          <w:bCs/>
-        </w:rPr>
-      </w:pPr>
-      <w:r>
-        <w:rPr>
-          <w:b/>
-          <w:bCs/>
-        </w:rPr>
-      </w:r>
-    </w:p>
-    <w:p>
-      <w:pPr>
-        <w:pStyle w:val="Normal"/>
-        <w:rPr>
-          <w:b w:val="false"/>
-          <w:bCs w:val="false"/>
-        </w:rPr>
-      </w:pPr>
-      <w:r>
-        <w:rPr>
-          <w:b w:val="false"/>
-          <w:bCs w:val="false"/>
-        </w:rPr>
-        <w:t>- La memoria del microprocesador at8086 está ordenada.</w:t>
-      </w:r>
-    </w:p>
-    <w:p>
-      <w:pPr>
-        <w:pStyle w:val="Normal"/>
-        <w:rPr>
-          <w:b w:val="false"/>
-          <w:bCs w:val="false"/>
-        </w:rPr>
-      </w:pPr>
-      <w:r>
-        <w:rPr>
-          <w:b w:val="false"/>
-          <w:bCs w:val="false"/>
-        </w:rPr>
         <w:drawing>
-          <wp:anchor behindDoc="0" distT="0" distB="0" distL="0" distR="0" simplePos="0" locked="0" layoutInCell="1" allowOverlap="1" relativeHeight="12">
+          <wp:anchor behindDoc="0" distT="0" distB="0" distL="0" distR="0" simplePos="0" locked="0" layoutInCell="1" allowOverlap="1" relativeHeight="14">
             <wp:simplePos x="0" y="0"/>
             <wp:positionH relativeFrom="column">
-              <wp:posOffset>154305</wp:posOffset>
+              <wp:posOffset>147955</wp:posOffset>
             </wp:positionH>
             <wp:positionV relativeFrom="paragraph">
-              <wp:posOffset>97790</wp:posOffset>
+              <wp:posOffset>123190</wp:posOffset>
             </wp:positionV>
-            <wp:extent cx="2486025" cy="390525"/>
+            <wp:extent cx="2257425" cy="342900"/>
             <wp:effectExtent l="0" t="0" r="0" b="0"/>
             <wp:wrapSquare wrapText="largest"/>
             <wp:docPr id="12" name="Picture" descr=""/>
@@ -2050,6 +1958,180 @@
                   </pic:nvPicPr>
                   <pic:blipFill>
                     <a:blip r:embed="rId14"/>
+                    <a:stretch>
+                      <a:fillRect/>
+                    </a:stretch>
+                  </pic:blipFill>
+                  <pic:spPr bwMode="auto">
+                    <a:xfrm>
+                      <a:off x="0" y="0"/>
+                      <a:ext cx="2257425" cy="342900"/>
+                    </a:xfrm>
+                    <a:prstGeom prst="rect">
+                      <a:avLst/>
+                    </a:prstGeom>
+                    <a:noFill/>
+                    <a:ln w="9525">
+                      <a:noFill/>
+                      <a:miter lim="800000"/>
+                      <a:headEnd/>
+                      <a:tailEnd/>
+                    </a:ln>
+                  </pic:spPr>
+                </pic:pic>
+              </a:graphicData>
+            </a:graphic>
+          </wp:anchor>
+        </w:drawing>
+      </w:r>
+    </w:p>
+    <w:p>
+      <w:pPr>
+        <w:pStyle w:val="Normal"/>
+        <w:rPr>
+          <w:b w:val="false"/>
+          <w:bCs w:val="false"/>
+        </w:rPr>
+      </w:pPr>
+      <w:r>
+        <w:rPr>
+          <w:b w:val="false"/>
+          <w:bCs w:val="false"/>
+        </w:rPr>
+      </w:r>
+    </w:p>
+    <w:p>
+      <w:pPr>
+        <w:pStyle w:val="Normal"/>
+        <w:rPr>
+          <w:b w:val="false"/>
+          <w:bCs w:val="false"/>
+        </w:rPr>
+      </w:pPr>
+      <w:r>
+        <w:rPr>
+          <w:b w:val="false"/>
+          <w:bCs w:val="false"/>
+        </w:rPr>
+      </w:r>
+    </w:p>
+    <w:p>
+      <w:pPr>
+        <w:pStyle w:val="Normal"/>
+        <w:rPr>
+          <w:b w:val="false"/>
+          <w:bCs w:val="false"/>
+        </w:rPr>
+      </w:pPr>
+      <w:r>
+        <w:rPr>
+          <w:b w:val="false"/>
+          <w:bCs w:val="false"/>
+        </w:rPr>
+      </w:r>
+    </w:p>
+    <w:p>
+      <w:pPr>
+        <w:pStyle w:val="Normal"/>
+        <w:rPr>
+          <w:b w:val="false"/>
+          <w:bCs w:val="false"/>
+        </w:rPr>
+      </w:pPr>
+      <w:r>
+        <w:rPr>
+          <w:b w:val="false"/>
+          <w:bCs w:val="false"/>
+        </w:rPr>
+      </w:r>
+    </w:p>
+    <w:p>
+      <w:pPr>
+        <w:pStyle w:val="Normal"/>
+        <w:rPr>
+          <w:b/>
+          <w:bCs/>
+        </w:rPr>
+      </w:pPr>
+      <w:r>
+        <w:rPr>
+          <w:b/>
+          <w:bCs/>
+        </w:rPr>
+        <w:t>4.5 “Orden” de la memoria</w:t>
+      </w:r>
+    </w:p>
+    <w:p>
+      <w:pPr>
+        <w:pStyle w:val="Normal"/>
+        <w:rPr>
+          <w:b/>
+          <w:bCs/>
+        </w:rPr>
+      </w:pPr>
+      <w:r>
+        <w:rPr>
+          <w:b/>
+          <w:bCs/>
+        </w:rPr>
+      </w:r>
+    </w:p>
+    <w:p>
+      <w:pPr>
+        <w:pStyle w:val="Normal"/>
+        <w:rPr>
+          <w:b w:val="false"/>
+          <w:bCs w:val="false"/>
+        </w:rPr>
+      </w:pPr>
+      <w:r>
+        <w:rPr>
+          <w:b w:val="false"/>
+          <w:bCs w:val="false"/>
+        </w:rPr>
+        <w:t>- La memoria del microprocesador at8086 está ordenada.</w:t>
+      </w:r>
+    </w:p>
+    <w:p>
+      <w:pPr>
+        <w:pStyle w:val="Normal"/>
+        <w:rPr>
+          <w:b w:val="false"/>
+          <w:bCs w:val="false"/>
+        </w:rPr>
+      </w:pPr>
+      <w:r>
+        <w:rPr>
+          <w:b w:val="false"/>
+          <w:bCs w:val="false"/>
+        </w:rPr>
+        <w:drawing>
+          <wp:anchor behindDoc="0" distT="0" distB="0" distL="0" distR="0" simplePos="0" locked="0" layoutInCell="1" allowOverlap="1" relativeHeight="12">
+            <wp:simplePos x="0" y="0"/>
+            <wp:positionH relativeFrom="column">
+              <wp:posOffset>154305</wp:posOffset>
+            </wp:positionH>
+            <wp:positionV relativeFrom="paragraph">
+              <wp:posOffset>97790</wp:posOffset>
+            </wp:positionV>
+            <wp:extent cx="2486025" cy="390525"/>
+            <wp:effectExtent l="0" t="0" r="0" b="0"/>
+            <wp:wrapSquare wrapText="largest"/>
+            <wp:docPr id="13" name="Picture" descr=""/>
+            <wp:cNvGraphicFramePr>
+              <a:graphicFrameLocks xmlns:a="http://schemas.openxmlformats.org/drawingml/2006/main" noChangeAspect="1"/>
+            </wp:cNvGraphicFramePr>
+            <a:graphic xmlns:a="http://schemas.openxmlformats.org/drawingml/2006/main">
+              <a:graphicData uri="http://schemas.openxmlformats.org/drawingml/2006/picture">
+                <pic:pic xmlns:pic="http://schemas.openxmlformats.org/drawingml/2006/picture">
+                  <pic:nvPicPr>
+                    <pic:cNvPr id="13" name="Picture" descr=""/>
+                    <pic:cNvPicPr>
+                      <a:picLocks noChangeAspect="1" noChangeArrowheads="1"/>
+                    </pic:cNvPicPr>
+                  </pic:nvPicPr>
+                  <pic:blipFill>
+                    <a:blip r:embed="rId15"/>
                     <a:stretch>
                       <a:fillRect/>
                     </a:stretch>
@@ -2158,12 +2240,12 @@
               <wp:posOffset>47625</wp:posOffset>
             </wp:positionH>
             <wp:positionV relativeFrom="paragraph">
-              <wp:posOffset>132080</wp:posOffset>
+              <wp:posOffset>131445</wp:posOffset>
             </wp:positionV>
-            <wp:extent cx="3028950" cy="352425"/>
+            <wp:extent cx="3028950" cy="351790"/>
             <wp:effectExtent l="0" t="0" r="0" b="0"/>
             <wp:wrapSquare wrapText="largest"/>
-            <wp:docPr id="13" name="Picture" descr=""/>
+            <wp:docPr id="14" name="Picture" descr=""/>
             <wp:cNvGraphicFramePr>
               <a:graphicFrameLocks xmlns:a="http://schemas.openxmlformats.org/drawingml/2006/main" noChangeAspect="1"/>
             </wp:cNvGraphicFramePr>
@@ -2171,13 +2253,13 @@
               <a:graphicData uri="http://schemas.openxmlformats.org/drawingml/2006/picture">
                 <pic:pic xmlns:pic="http://schemas.openxmlformats.org/drawingml/2006/picture">
                   <pic:nvPicPr>
-                    <pic:cNvPr id="13" name="Picture" descr=""/>
+                    <pic:cNvPr id="14" name="Picture" descr=""/>
                     <pic:cNvPicPr>
                       <a:picLocks noChangeAspect="1" noChangeArrowheads="1"/>
                     </pic:cNvPicPr>
                   </pic:nvPicPr>
                   <pic:blipFill>
-                    <a:blip r:embed="rId15"/>
+                    <a:blip r:embed="rId16"/>
                     <a:stretch>
                       <a:fillRect/>
                     </a:stretch>
@@ -2185,7 +2267,7 @@
                   <pic:spPr bwMode="auto">
                     <a:xfrm>
                       <a:off x="0" y="0"/>
-                      <a:ext cx="3028950" cy="352425"/>
+                      <a:ext cx="3028950" cy="351790"/>
                     </a:xfrm>
                     <a:prstGeom prst="rect">
                       <a:avLst/>
@@ -2254,16 +2336,10 @@
     <w:p>
       <w:pPr>
         <w:pStyle w:val="Normal"/>
-        <w:rPr>
-          <w:b w:val="false"/>
-          <w:bCs w:val="false"/>
-        </w:rPr>
-      </w:pPr>
-      <w:r>
-        <w:rPr>
-          <w:b w:val="false"/>
-          <w:bCs w:val="false"/>
-        </w:rPr>
+        <w:rPr/>
+      </w:pPr>
+      <w:r>
+        <w:rPr/>
       </w:r>
     </w:p>
     <w:sectPr>
@@ -2607,6 +2683,18 @@
       <w:rFonts w:cs="OpenSymbol"/>
     </w:rPr>
   </w:style>
+  <w:style w:type="character" w:styleId="ListLabel5">
+    <w:name w:val="ListLabel 5"/>
+    <w:rPr>
+      <w:rFonts w:cs="Symbol"/>
+    </w:rPr>
+  </w:style>
+  <w:style w:type="character" w:styleId="ListLabel6">
+    <w:name w:val="ListLabel 6"/>
+    <w:rPr>
+      <w:rFonts w:cs="OpenSymbol"/>
+    </w:rPr>
+  </w:style>
   <w:style w:type="paragraph" w:styleId="Heading">
     <w:name w:val="Heading"/>
     <w:basedOn w:val="Normal"/>

</xml_diff>